<commit_message>
Proftaak, puntjes op de i aan het zetten
</commit_message>
<xml_diff>
--- a/documents/ProjectPlan - Proftaak - Dgie & Amar - Vx - ict college.docx
+++ b/documents/ProjectPlan - Proftaak - Dgie & Amar - Vx - ict college.docx
@@ -103,7 +103,7 @@
         <w:rPr>
           <w:noProof/>
         </w:rPr>
-        <w:t>12-5-2017</w:t>
+        <w:t>16-5-2017</w:t>
       </w:r>
       <w:r>
         <w:fldChar w:fldCharType="end"/>
@@ -115,6 +115,9 @@
       </w:pPr>
       <w:r>
         <w:t>Versie: V1</w:t>
+      </w:r>
+      <w:r>
+        <w:t>.0</w:t>
       </w:r>
     </w:p>
     <w:p>
@@ -343,7 +346,7 @@
               <w:rPr>
                 <w:noProof/>
               </w:rPr>
-              <w:t>12-5-2017</w:t>
+              <w:t>16-5-2017</w:t>
             </w:r>
             <w:r>
               <w:fldChar w:fldCharType="end"/>
@@ -377,7 +380,7 @@
               <w:rPr>
                 <w:noProof/>
               </w:rPr>
-              <w:t>12-5-2017</w:t>
+              <w:t>16-5-2017</w:t>
             </w:r>
             <w:r>
               <w:fldChar w:fldCharType="end"/>
@@ -411,7 +414,7 @@
               <w:rPr>
                 <w:noProof/>
               </w:rPr>
-              <w:t>12-5-2017</w:t>
+              <w:t>16-5-2017</w:t>
             </w:r>
             <w:r>
               <w:fldChar w:fldCharType="end"/>
@@ -1574,7 +1577,13 @@
     </w:p>
     <w:p>
       <w:r>
-        <w:t xml:space="preserve">Het doel van ons project is om individueel nieuwe vaardigheden te leren en te kunnen toepassen in de toekomst.  </w:t>
+        <w:t>Het doel van ons project is om individueel nieuwe vaardigheden te leren en te kunnen toepassen in de toekomst.</w:t>
+      </w:r>
+      <w:r>
+        <w:t xml:space="preserve"> Voorbeelden van programeertalen die we willen ontwikkelen zijn: PHP en C#. Verder willen we beter worden in samenwerken</w:t>
+      </w:r>
+      <w:r>
+        <w:t xml:space="preserve"> en onze sociale vaardigheden verbeteren zodat presenteren makkelijker en beter gaat.</w:t>
       </w:r>
     </w:p>
     <w:p>
@@ -1663,48 +1672,6 @@
     </w:p>
     <w:p>
       <w:pPr>
-        <w:pStyle w:val="Heading1"/>
-        <w:rPr>
-          <w:lang w:val="nl-NL"/>
-        </w:rPr>
-      </w:pPr>
-      <w:bookmarkStart w:id="4" w:name="_Toc448308498"/>
-      <w:r>
-        <w:rPr>
-          <w:lang w:val="nl-NL"/>
-        </w:rPr>
-        <w:t xml:space="preserve">05 </w:t>
-      </w:r>
-      <w:r>
-        <w:rPr>
-          <w:lang w:val="nl-NL"/>
-        </w:rPr>
-        <w:t>Grenzen</w:t>
-      </w:r>
-      <w:bookmarkEnd w:id="4"/>
-    </w:p>
-    <w:p>
-      <w:r>
-        <w:t xml:space="preserve">Wat word er </w:t>
-      </w:r>
-      <w:r>
-        <w:rPr>
-          <w:u w:val="single"/>
-        </w:rPr>
-        <w:t>WEL</w:t>
-      </w:r>
-      <w:r>
-        <w:t xml:space="preserve"> </w:t>
-      </w:r>
-      <w:r>
-        <w:t>gemaakt</w:t>
-      </w:r>
-      <w:r>
-        <w:t>:</w:t>
-      </w:r>
-    </w:p>
-    <w:p>
-      <w:pPr>
         <w:pStyle w:val="ListParagraph"/>
         <w:numPr>
           <w:ilvl w:val="0"/>
@@ -1712,7 +1679,49 @@
         </w:numPr>
       </w:pPr>
       <w:r>
-        <w:t>Een register system</w:t>
+        <w:t>Op iedere dag werkafspraken maken.</w:t>
+      </w:r>
+    </w:p>
+    <w:p>
+      <w:pPr>
+        <w:pStyle w:val="Heading1"/>
+        <w:rPr>
+          <w:lang w:val="nl-NL"/>
+        </w:rPr>
+      </w:pPr>
+      <w:bookmarkStart w:id="4" w:name="_Toc448308498"/>
+      <w:r>
+        <w:rPr>
+          <w:lang w:val="nl-NL"/>
+        </w:rPr>
+        <w:t xml:space="preserve">05 </w:t>
+      </w:r>
+      <w:r>
+        <w:rPr>
+          <w:lang w:val="nl-NL"/>
+        </w:rPr>
+        <w:t>Grenzen</w:t>
+      </w:r>
+      <w:bookmarkEnd w:id="4"/>
+    </w:p>
+    <w:p>
+      <w:r>
+        <w:t xml:space="preserve">Wat word er </w:t>
+      </w:r>
+      <w:r>
+        <w:rPr>
+          <w:u w:val="single"/>
+        </w:rPr>
+        <w:t>WEL</w:t>
+      </w:r>
+      <w:r>
+        <w:t xml:space="preserve"> </w:t>
+      </w:r>
+      <w:r>
+        <w:t>gemaakt</w:t>
+      </w:r>
+      <w:r>
+        <w:t>:</w:t>
       </w:r>
     </w:p>
     <w:p>
@@ -1724,7 +1733,7 @@
         </w:numPr>
       </w:pPr>
       <w:r>
-        <w:t>Login</w:t>
+        <w:t>Een register system</w:t>
       </w:r>
     </w:p>
     <w:p>
@@ -1736,7 +1745,7 @@
         </w:numPr>
       </w:pPr>
       <w:r>
-        <w:t>Forum</w:t>
+        <w:t>Login</w:t>
       </w:r>
     </w:p>
     <w:p>
@@ -1748,7 +1757,7 @@
         </w:numPr>
       </w:pPr>
       <w:r>
-        <w:t>Applicatie</w:t>
+        <w:t>Forum</w:t>
       </w:r>
     </w:p>
     <w:p>
@@ -1760,7 +1769,7 @@
         </w:numPr>
       </w:pPr>
       <w:r>
-        <w:t>Download page voor applicatie</w:t>
+        <w:t>Applicatie</w:t>
       </w:r>
     </w:p>
     <w:p>
@@ -1772,7 +1781,7 @@
         </w:numPr>
       </w:pPr>
       <w:r>
-        <w:t>Customer support</w:t>
+        <w:t>Download page voor applicatie</w:t>
       </w:r>
     </w:p>
     <w:p>
@@ -1784,7 +1793,7 @@
         </w:numPr>
       </w:pPr>
       <w:r>
-        <w:t>Acount page(gebruiker gegevens)</w:t>
+        <w:t>Customer support</w:t>
       </w:r>
     </w:p>
     <w:p>
@@ -1796,22 +1805,7 @@
         </w:numPr>
       </w:pPr>
       <w:r>
-        <w:t>News feed</w:t>
-      </w:r>
-    </w:p>
-    <w:p>
-      <w:r>
-        <w:t xml:space="preserve">Wat word er </w:t>
-      </w:r>
-      <w:r>
-        <w:rPr>
-          <w:b/>
-          <w:u w:val="single"/>
-        </w:rPr>
-        <w:t>Niet</w:t>
-      </w:r>
-      <w:r>
-        <w:t xml:space="preserve"> gemaakt:</w:t>
+        <w:t>Acount page(gebruiker gegevens)</w:t>
       </w:r>
     </w:p>
     <w:p>
@@ -1823,7 +1817,22 @@
         </w:numPr>
       </w:pPr>
       <w:r>
-        <w:t>De gebruiker kan de website design niet zelf veranderen</w:t>
+        <w:t>News feed</w:t>
+      </w:r>
+    </w:p>
+    <w:p>
+      <w:r>
+        <w:t xml:space="preserve">Wat word er </w:t>
+      </w:r>
+      <w:r>
+        <w:rPr>
+          <w:b/>
+          <w:u w:val="single"/>
+        </w:rPr>
+        <w:t>Niet</w:t>
+      </w:r>
+      <w:r>
+        <w:t xml:space="preserve"> gemaakt:</w:t>
       </w:r>
     </w:p>
     <w:p>
@@ -1835,251 +1844,8 @@
         </w:numPr>
       </w:pPr>
       <w:r>
-        <w:t>Een statistiekenpagina</w:t>
-      </w:r>
-    </w:p>
-    <w:p>
-      <w:pPr>
-        <w:pStyle w:val="Heading1"/>
-        <w:rPr>
-          <w:lang w:val="nl-NL"/>
-        </w:rPr>
-      </w:pPr>
-      <w:bookmarkStart w:id="5" w:name="_Toc448308499"/>
-      <w:r>
-        <w:rPr>
-          <w:lang w:val="nl-NL"/>
-        </w:rPr>
-        <w:lastRenderedPageBreak/>
-        <w:t xml:space="preserve">06 </w:t>
-      </w:r>
-      <w:r>
-        <w:rPr>
-          <w:lang w:val="nl-NL"/>
-        </w:rPr>
-        <w:t>Plan van Aanpak</w:t>
-      </w:r>
-      <w:bookmarkEnd w:id="5"/>
-    </w:p>
-    <w:p>
-      <w:bookmarkStart w:id="6" w:name="_GoBack"/>
-      <w:bookmarkEnd w:id="6"/>
-    </w:p>
-    <w:p>
-      <w:pPr>
-        <w:pStyle w:val="Heading1"/>
-        <w:rPr>
-          <w:lang w:val="nl-NL"/>
-        </w:rPr>
-      </w:pPr>
-      <w:bookmarkStart w:id="7" w:name="_Toc448308500"/>
-      <w:r>
-        <w:rPr>
-          <w:lang w:val="nl-NL"/>
-        </w:rPr>
-        <w:t xml:space="preserve">07 </w:t>
-      </w:r>
-      <w:r>
-        <w:rPr>
-          <w:lang w:val="nl-NL"/>
-        </w:rPr>
-        <w:t>Eisen en planning</w:t>
-      </w:r>
-      <w:r>
-        <w:rPr>
-          <w:lang w:val="nl-NL"/>
-        </w:rPr>
-        <w:t xml:space="preserve"> (WorkBreakDown)</w:t>
-      </w:r>
-      <w:bookmarkEnd w:id="7"/>
-    </w:p>
-    <w:p>
-      <w:r>
-        <w:rPr>
-          <w:noProof/>
-          <w:lang w:val="en-GB" w:eastAsia="en-GB"/>
-        </w:rPr>
-        <w:drawing>
-          <wp:inline distT="0" distB="0" distL="0" distR="0">
-            <wp:extent cx="5943600" cy="3276600"/>
-            <wp:effectExtent l="0" t="0" r="0" b="0"/>
-            <wp:docPr id="2" name="Picture 2"/>
-            <wp:cNvGraphicFramePr>
-              <a:graphicFrameLocks xmlns:a="http://schemas.openxmlformats.org/drawingml/2006/main" noChangeAspect="1"/>
-            </wp:cNvGraphicFramePr>
-            <a:graphic xmlns:a="http://schemas.openxmlformats.org/drawingml/2006/main">
-              <a:graphicData uri="http://schemas.openxmlformats.org/drawingml/2006/picture">
-                <pic:pic xmlns:pic="http://schemas.openxmlformats.org/drawingml/2006/picture">
-                  <pic:nvPicPr>
-                    <pic:cNvPr id="0" name="Picture 1"/>
-                    <pic:cNvPicPr>
-                      <a:picLocks noChangeAspect="1" noChangeArrowheads="1"/>
-                    </pic:cNvPicPr>
-                  </pic:nvPicPr>
-                  <pic:blipFill>
-                    <a:blip r:embed="rId8">
-                      <a:extLst>
-                        <a:ext uri="{28A0092B-C50C-407E-A947-70E740481C1C}">
-                          <a14:useLocalDpi xmlns:a14="http://schemas.microsoft.com/office/drawing/2010/main" val="0"/>
-                        </a:ext>
-                      </a:extLst>
-                    </a:blip>
-                    <a:srcRect/>
-                    <a:stretch>
-                      <a:fillRect/>
-                    </a:stretch>
-                  </pic:blipFill>
-                  <pic:spPr bwMode="auto">
-                    <a:xfrm>
-                      <a:off x="0" y="0"/>
-                      <a:ext cx="5943600" cy="3276600"/>
-                    </a:xfrm>
-                    <a:prstGeom prst="rect">
-                      <a:avLst/>
-                    </a:prstGeom>
-                    <a:noFill/>
-                    <a:ln>
-                      <a:noFill/>
-                    </a:ln>
-                  </pic:spPr>
-                </pic:pic>
-              </a:graphicData>
-            </a:graphic>
-          </wp:inline>
-        </w:drawing>
-      </w:r>
-    </w:p>
-    <w:p>
-      <w:pPr>
-        <w:pStyle w:val="Heading1"/>
-        <w:rPr>
-          <w:lang w:val="nl-NL"/>
-        </w:rPr>
-      </w:pPr>
-      <w:bookmarkStart w:id="8" w:name="_Toc448308501"/>
-      <w:r>
-        <w:rPr>
-          <w:lang w:val="nl-NL"/>
-        </w:rPr>
-        <w:t xml:space="preserve">08 </w:t>
-      </w:r>
-      <w:r>
-        <w:rPr>
-          <w:lang w:val="nl-NL"/>
-        </w:rPr>
-        <w:t>Over dit document</w:t>
-      </w:r>
-      <w:bookmarkEnd w:id="8"/>
-    </w:p>
-    <w:p>
-      <w:pPr>
-        <w:pStyle w:val="Heading2"/>
-      </w:pPr>
-      <w:bookmarkStart w:id="9" w:name="_Toc448308502"/>
-      <w:r>
-        <w:t>Afkortingen</w:t>
-      </w:r>
-      <w:bookmarkEnd w:id="9"/>
-    </w:p>
-    <w:p>
-      <w:r>
-        <w:t xml:space="preserve">C# - </w:t>
-      </w:r>
-      <w:r>
-        <w:t>PHP</w:t>
-      </w:r>
-      <w:r>
-        <w:t xml:space="preserve"> -</w:t>
-      </w:r>
-      <w:r>
-        <w:t xml:space="preserve"> </w:t>
-      </w:r>
-      <w:r>
-        <w:t>SQL</w:t>
-      </w:r>
-    </w:p>
-    <w:p>
-      <w:pPr>
-        <w:pStyle w:val="Heading2"/>
-      </w:pPr>
-      <w:bookmarkStart w:id="10" w:name="_Toc448308504"/>
-      <w:r>
-        <w:t>D</w:t>
-      </w:r>
-      <w:r>
-        <w:t>efinities</w:t>
-      </w:r>
-      <w:bookmarkEnd w:id="10"/>
-    </w:p>
-    <w:p>
-      <w:r>
-        <w:t>C# = Een Programmeer taal ontwikkelt door microsoft.</w:t>
-      </w:r>
-    </w:p>
-    <w:p>
-      <w:r>
-        <w:t xml:space="preserve">PHP = </w:t>
-      </w:r>
-      <w:r>
-        <w:t>Hypertext Preprocessor</w:t>
-      </w:r>
-      <w:r>
-        <w:t xml:space="preserve"> = Dit is een scripttaal</w:t>
-      </w:r>
-      <w:r>
-        <w:t xml:space="preserve"> die bedoeld is om op webservers dynamische webpagina's te creëren.</w:t>
-      </w:r>
-    </w:p>
-    <w:p>
-      <w:r>
-        <w:t>SQL = Structured Query Language</w:t>
-      </w:r>
-      <w:r>
-        <w:t xml:space="preserve"> =</w:t>
-      </w:r>
-      <w:r>
-        <w:rPr>
-          <w:rFonts w:ascii="Arial" w:hAnsi="Arial" w:cs="Arial"/>
-          <w:color w:val="222222"/>
-          <w:shd w:val="clear" w:color="auto" w:fill="FFFFFF"/>
-        </w:rPr>
-        <w:t xml:space="preserve"> </w:t>
-      </w:r>
-      <w:r>
-        <w:rPr>
-          <w:rFonts w:cs="Arial"/>
-          <w:color w:val="222222"/>
-          <w:shd w:val="clear" w:color="auto" w:fill="FFFFFF"/>
-        </w:rPr>
-        <w:t>E</w:t>
-      </w:r>
-      <w:r>
-        <w:rPr>
-          <w:rFonts w:cs="Arial"/>
-          <w:color w:val="222222"/>
-          <w:shd w:val="clear" w:color="auto" w:fill="FFFFFF"/>
-        </w:rPr>
-        <w:t>en standaardtaal voor een relationeel databasemanagementsysteem</w:t>
-      </w:r>
-      <w:r>
-        <w:rPr>
-          <w:rStyle w:val="apple-converted-space"/>
-          <w:rFonts w:cs="Arial"/>
-          <w:color w:val="222222"/>
-          <w:shd w:val="clear" w:color="auto" w:fill="FFFFFF"/>
-        </w:rPr>
-        <w:t>.</w:t>
-      </w:r>
-    </w:p>
-    <w:p>
-      <w:pPr>
-        <w:pStyle w:val="Heading2"/>
-      </w:pPr>
-      <w:bookmarkStart w:id="11" w:name="_Toc448308505"/>
-      <w:r>
-        <w:t>Gebruikte materialen</w:t>
-      </w:r>
-      <w:bookmarkEnd w:id="11"/>
+        <w:t>De gebruiker kan de website design niet zelf veranderen</w:t>
+      </w:r>
     </w:p>
     <w:p>
       <w:pPr>
@@ -2090,8 +1856,206 @@
         </w:numPr>
       </w:pPr>
       <w:r>
-        <w:t>USBWebserver</w:t>
-      </w:r>
+        <w:lastRenderedPageBreak/>
+        <w:t>Een statistiekenpagina</w:t>
+      </w:r>
+    </w:p>
+    <w:p>
+      <w:pPr>
+        <w:pStyle w:val="Heading1"/>
+        <w:rPr>
+          <w:lang w:val="nl-NL"/>
+        </w:rPr>
+      </w:pPr>
+      <w:bookmarkStart w:id="5" w:name="_Toc448308499"/>
+      <w:r>
+        <w:rPr>
+          <w:lang w:val="nl-NL"/>
+        </w:rPr>
+        <w:t xml:space="preserve">06 </w:t>
+      </w:r>
+      <w:r>
+        <w:rPr>
+          <w:lang w:val="nl-NL"/>
+        </w:rPr>
+        <w:t>Plan van Aanpak</w:t>
+      </w:r>
+      <w:bookmarkEnd w:id="5"/>
+    </w:p>
+    <w:p>
+      <w:r>
+        <w:t>Nadat we klaar zijn met het documenteren van ons project gaan we beginnen met het maken van de database waar alles in komt te staan. Als we dit gedaan hebben gaan we eerst een aantrekkelijke maar overzichtelijke HTML design maken. Dan beginnen we aan het register en login systeem. Vervolgens gaan we aan de slag met het maken van de forum. Daarna begint Damian te werken aan de c</w:t>
+      </w:r>
+      <w:r>
+        <w:t>ustomer support en Alex aan de mirror applicatie van de website. Nadat de applicatie klaar is weergeven we deze op de website om te downloaden.</w:t>
+      </w:r>
+    </w:p>
+    <w:p>
+      <w:pPr>
+        <w:pStyle w:val="Heading1"/>
+        <w:rPr>
+          <w:lang w:val="nl-NL"/>
+        </w:rPr>
+      </w:pPr>
+      <w:bookmarkStart w:id="6" w:name="_Toc448308500"/>
+      <w:r>
+        <w:rPr>
+          <w:lang w:val="nl-NL"/>
+        </w:rPr>
+        <w:t xml:space="preserve">07 </w:t>
+      </w:r>
+      <w:r>
+        <w:rPr>
+          <w:lang w:val="nl-NL"/>
+        </w:rPr>
+        <w:t>Eisen en planning</w:t>
+      </w:r>
+      <w:r>
+        <w:rPr>
+          <w:lang w:val="nl-NL"/>
+        </w:rPr>
+        <w:t xml:space="preserve"> (WorkBreakDown)</w:t>
+      </w:r>
+      <w:bookmarkEnd w:id="6"/>
+    </w:p>
+    <w:p>
+      <w:r>
+        <w:t>Naar Porobic om te vragen hoe je een excel sheet in een word document plaatst.</w:t>
+      </w:r>
+      <w:bookmarkStart w:id="7" w:name="_GoBack"/>
+      <w:bookmarkEnd w:id="7"/>
+    </w:p>
+    <w:p>
+      <w:pPr>
+        <w:pStyle w:val="Heading1"/>
+        <w:rPr>
+          <w:lang w:val="nl-NL"/>
+        </w:rPr>
+      </w:pPr>
+      <w:bookmarkStart w:id="8" w:name="_Toc448308501"/>
+      <w:r>
+        <w:rPr>
+          <w:lang w:val="nl-NL"/>
+        </w:rPr>
+        <w:t xml:space="preserve">08 </w:t>
+      </w:r>
+      <w:r>
+        <w:rPr>
+          <w:lang w:val="nl-NL"/>
+        </w:rPr>
+        <w:t>Over dit document</w:t>
+      </w:r>
+      <w:bookmarkEnd w:id="8"/>
+    </w:p>
+    <w:p>
+      <w:pPr>
+        <w:pStyle w:val="Heading2"/>
+      </w:pPr>
+      <w:bookmarkStart w:id="9" w:name="_Toc448308502"/>
+      <w:r>
+        <w:t>Afkortingen</w:t>
+      </w:r>
+      <w:bookmarkEnd w:id="9"/>
+    </w:p>
+    <w:p>
+      <w:r>
+        <w:t xml:space="preserve">C# - </w:t>
+      </w:r>
+      <w:r>
+        <w:t>PHP</w:t>
+      </w:r>
+      <w:r>
+        <w:t xml:space="preserve"> -</w:t>
+      </w:r>
+      <w:r>
+        <w:t xml:space="preserve"> </w:t>
+      </w:r>
+      <w:r>
+        <w:t>SQL</w:t>
+      </w:r>
+    </w:p>
+    <w:p>
+      <w:pPr>
+        <w:pStyle w:val="Heading2"/>
+      </w:pPr>
+      <w:bookmarkStart w:id="10" w:name="_Toc448308504"/>
+      <w:r>
+        <w:t>D</w:t>
+      </w:r>
+      <w:r>
+        <w:t>efinities</w:t>
+      </w:r>
+      <w:bookmarkEnd w:id="10"/>
+    </w:p>
+    <w:p>
+      <w:r>
+        <w:t>C# = Een Programmeer taal ontwikkelt door microsoft.</w:t>
+      </w:r>
+    </w:p>
+    <w:p>
+      <w:r>
+        <w:t xml:space="preserve">PHP = </w:t>
+      </w:r>
+      <w:r>
+        <w:t>Hypertext Preprocessor</w:t>
+      </w:r>
+      <w:r>
+        <w:t xml:space="preserve"> = Dit is een scripttaal</w:t>
+      </w:r>
+      <w:r>
+        <w:t xml:space="preserve"> die bedoeld is om op webservers dynamische webpagina's te creëren.</w:t>
+      </w:r>
+    </w:p>
+    <w:p>
+      <w:r>
+        <w:t>SQL = Structured Query Language</w:t>
+      </w:r>
+      <w:r>
+        <w:t xml:space="preserve"> =</w:t>
+      </w:r>
+      <w:r>
+        <w:rPr>
+          <w:rFonts w:ascii="Arial" w:hAnsi="Arial" w:cs="Arial"/>
+          <w:color w:val="222222"/>
+          <w:shd w:val="clear" w:color="auto" w:fill="FFFFFF"/>
+        </w:rPr>
+        <w:t xml:space="preserve"> </w:t>
+      </w:r>
+      <w:r>
+        <w:rPr>
+          <w:rFonts w:cs="Arial"/>
+          <w:color w:val="222222"/>
+          <w:shd w:val="clear" w:color="auto" w:fill="FFFFFF"/>
+        </w:rPr>
+        <w:t>E</w:t>
+      </w:r>
+      <w:r>
+        <w:rPr>
+          <w:rFonts w:cs="Arial"/>
+          <w:color w:val="222222"/>
+          <w:shd w:val="clear" w:color="auto" w:fill="FFFFFF"/>
+        </w:rPr>
+        <w:t>en standaardtaal voor een relationeel databasemanagementsysteem</w:t>
+      </w:r>
+      <w:r>
+        <w:rPr>
+          <w:rStyle w:val="apple-converted-space"/>
+          <w:rFonts w:cs="Arial"/>
+          <w:color w:val="222222"/>
+          <w:shd w:val="clear" w:color="auto" w:fill="FFFFFF"/>
+        </w:rPr>
+        <w:t>.</w:t>
+      </w:r>
+    </w:p>
+    <w:p>
+      <w:pPr>
+        <w:pStyle w:val="Heading2"/>
+      </w:pPr>
+      <w:bookmarkStart w:id="11" w:name="_Toc448308505"/>
+      <w:r>
+        <w:t>Gebruikte materialen</w:t>
+      </w:r>
+      <w:bookmarkEnd w:id="11"/>
     </w:p>
     <w:p>
       <w:pPr>
@@ -2102,7 +2066,7 @@
         </w:numPr>
       </w:pPr>
       <w:r>
-        <w:t>GitKraken</w:t>
+        <w:t>USBWebserver</w:t>
       </w:r>
     </w:p>
     <w:p>
@@ -2114,7 +2078,7 @@
         </w:numPr>
       </w:pPr>
       <w:r>
-        <w:t>Sublime</w:t>
+        <w:t>GitKraken</w:t>
       </w:r>
     </w:p>
     <w:p>
@@ -2126,7 +2090,7 @@
         </w:numPr>
       </w:pPr>
       <w:r>
-        <w:t>MySQL</w:t>
+        <w:t>Sublime</w:t>
       </w:r>
     </w:p>
     <w:p>
@@ -2138,12 +2102,24 @@
         </w:numPr>
       </w:pPr>
       <w:r>
+        <w:t>MySQL</w:t>
+      </w:r>
+    </w:p>
+    <w:p>
+      <w:pPr>
+        <w:pStyle w:val="ListParagraph"/>
+        <w:numPr>
+          <w:ilvl w:val="0"/>
+          <w:numId w:val="6"/>
+        </w:numPr>
+      </w:pPr>
+      <w:r>
         <w:t>Visual Studio</w:t>
       </w:r>
     </w:p>
     <w:sectPr>
-      <w:headerReference w:type="default" r:id="rId9"/>
-      <w:footerReference w:type="default" r:id="rId10"/>
+      <w:headerReference w:type="default" r:id="rId8"/>
+      <w:footerReference w:type="default" r:id="rId9"/>
       <w:pgSz w:w="12240" w:h="15840"/>
       <w:pgMar w:top="1440" w:right="1440" w:bottom="1440" w:left="1440" w:header="708" w:footer="708" w:gutter="0"/>
       <w:cols w:space="708"/>
@@ -2795,7 +2771,7 @@
         <w:sz w:val="16"/>
         <w:szCs w:val="16"/>
       </w:rPr>
-      <w:t>12-5-2017</w:t>
+      <w:t>16-5-2017</w:t>
     </w:r>
     <w:r>
       <w:rPr>
@@ -4486,7 +4462,7 @@
 </file>
 
 <file path=customXml/itemProps1.xml><?xml version="1.0" encoding="utf-8"?>
-<ds:datastoreItem xmlns:ds="http://schemas.openxmlformats.org/officeDocument/2006/customXml" ds:itemID="{A1E4F088-3021-4E85-8465-035DDDCECCEF}">
+<ds:datastoreItem xmlns:ds="http://schemas.openxmlformats.org/officeDocument/2006/customXml" ds:itemID="{79F5155A-74A0-4926-9AA9-9D1A54DAA5C3}">
   <ds:schemaRefs>
     <ds:schemaRef ds:uri="http://schemas.openxmlformats.org/officeDocument/2006/bibliography"/>
   </ds:schemaRefs>

</xml_diff>